<commit_message>
Fjernet oppgave E - denne ligger nå i koden
</commit_message>
<xml_diff>
--- a/uke5_oppgaver/ICA Uke 5.docx
+++ b/uke5_oppgaver/ICA Uke 5.docx
@@ -2396,323 +2396,10 @@
         <w:rPr>
           <w:lang w:val="nb-NO"/>
         </w:rPr>
-        <w:t>Lag en algoritme som kan kode og dekode med den valgte koden</w:t>
-      </w:r>
-      <w:r>
-        <w:rPr>
-          <w:lang w:val="nb-NO"/>
-        </w:rPr>
-        <w:t>:</w:t>
-      </w:r>
-    </w:p>
-    <w:p>
-      <w:pPr>
-        <w:rPr>
-          <w:lang w:val="nb-NO"/>
-        </w:rPr>
-      </w:pPr>
-      <w:r>
-        <w:rPr>
-          <w:lang w:val="nb-NO"/>
-        </w:rPr>
-        <w:t xml:space="preserve">Vi skal lage en ordbok (dictionary) for våre fakultetskoder </w:t>
-      </w:r>
-      <w:r>
-        <w:rPr>
-          <w:lang w:val="nb-NO"/>
-        </w:rPr>
-        <w:t xml:space="preserve">som vi fant ved å bruke Huffman coding metoden, </w:t>
-      </w:r>
-      <w:r>
-        <w:rPr>
-          <w:lang w:val="nb-NO"/>
-        </w:rPr>
-        <w:t>som programmet skal kunne oversette (kode/dekode) begge veier.</w:t>
-      </w:r>
-    </w:p>
-    <w:p>
-      <w:pPr>
-        <w:rPr>
-          <w:lang w:val="nb-NO"/>
-        </w:rPr>
-      </w:pPr>
-      <w:r>
-        <w:rPr>
-          <w:lang w:val="nb-NO"/>
-        </w:rPr>
-        <w:t xml:space="preserve">Forslag; </w:t>
-      </w:r>
-    </w:p>
-    <w:p>
-      <w:pPr>
-        <w:jc w:val="right"/>
-        <w:rPr>
-          <w:lang w:val="nb-NO"/>
-        </w:rPr>
-        <w:sectPr>
-          <w:pgSz w:w="12240" w:h="15840"/>
-          <w:pgMar w:top="1440" w:right="1440" w:bottom="1440" w:left="1440" w:header="720" w:footer="720" w:gutter="0"/>
-          <w:cols w:space="720"/>
-          <w:docGrid w:linePitch="360"/>
-        </w:sectPr>
-      </w:pPr>
-    </w:p>
-    <w:p>
-      <w:pPr>
-        <w:spacing w:line="240" w:lineRule="auto"/>
-        <w:rPr>
-          <w:lang w:val="nb-NO"/>
-        </w:rPr>
-      </w:pPr>
-      <w:r>
-        <w:rPr>
-          <w:lang w:val="nb-NO"/>
-        </w:rPr>
-        <w:lastRenderedPageBreak/>
-        <w:t>A = 00</w:t>
-      </w:r>
-      <w:r>
-        <w:rPr>
-          <w:lang w:val="nb-NO"/>
-        </w:rPr>
-        <w:t xml:space="preserve"> </w:t>
-      </w:r>
-      <w:r>
-        <w:rPr>
-          <w:lang w:val="nb-NO"/>
-        </w:rPr>
-        <w:br/>
-        <w:t>B = 01</w:t>
-      </w:r>
-      <w:r>
-        <w:rPr>
-          <w:lang w:val="nb-NO"/>
-        </w:rPr>
-        <w:br/>
-        <w:t>C = 100</w:t>
-      </w:r>
-      <w:r>
-        <w:rPr>
-          <w:lang w:val="nb-NO"/>
-        </w:rPr>
-        <w:br/>
-        <w:t>D = 101</w:t>
-      </w:r>
-      <w:r>
-        <w:rPr>
-          <w:lang w:val="nb-NO"/>
-        </w:rPr>
-        <w:br/>
-      </w:r>
-      <w:r>
-        <w:rPr>
-          <w:lang w:val="nb-NO"/>
-        </w:rPr>
-        <w:t>E = 110</w:t>
-      </w:r>
-      <w:r>
-        <w:rPr>
-          <w:lang w:val="nb-NO"/>
-        </w:rPr>
-        <w:br/>
-        <w:t>F = 111</w:t>
-      </w:r>
-    </w:p>
-    <w:p>
-      <w:pPr>
-        <w:spacing w:line="240" w:lineRule="auto"/>
-        <w:rPr>
-          <w:lang w:val="nb-NO"/>
-        </w:rPr>
-      </w:pPr>
-      <w:r>
-        <w:rPr>
-          <w:lang w:val="nb-NO"/>
-        </w:rPr>
-        <w:lastRenderedPageBreak/>
-        <w:t>«Økonomi og samfunn» = 00</w:t>
-      </w:r>
-      <w:r>
-        <w:rPr>
-          <w:lang w:val="nb-NO"/>
-        </w:rPr>
-        <w:br/>
-      </w:r>
-      <w:r>
-        <w:rPr>
-          <w:lang w:val="nb-NO"/>
-        </w:rPr>
-        <w:t>«Tech &amp; realfag» = 01</w:t>
-      </w:r>
-      <w:r>
-        <w:rPr>
-          <w:lang w:val="nb-NO"/>
-        </w:rPr>
-        <w:br/>
-      </w:r>
-      <w:r>
-        <w:rPr>
-          <w:lang w:val="nb-NO"/>
-        </w:rPr>
-        <w:t>«Helse og idrett» = 100</w:t>
-      </w:r>
-      <w:r>
-        <w:rPr>
-          <w:lang w:val="nb-NO"/>
-        </w:rPr>
-        <w:br/>
-      </w:r>
-      <w:r>
-        <w:rPr>
-          <w:lang w:val="nb-NO"/>
-        </w:rPr>
-        <w:t>«Humanoira &amp; ped» = 101</w:t>
-      </w:r>
-      <w:r>
-        <w:rPr>
-          <w:lang w:val="nb-NO"/>
-        </w:rPr>
-        <w:br/>
-      </w:r>
-      <w:r>
-        <w:rPr>
-          <w:lang w:val="nb-NO"/>
-        </w:rPr>
-        <w:t>«Lærerutdanning» = 110</w:t>
-      </w:r>
-      <w:r>
-        <w:rPr>
-          <w:lang w:val="nb-NO"/>
-        </w:rPr>
-        <w:br/>
-      </w:r>
-      <w:r>
-        <w:rPr>
-          <w:lang w:val="nb-NO"/>
-        </w:rPr>
-        <w:t>«Kunstfag» = 111</w:t>
-      </w:r>
-    </w:p>
-    <w:p>
-      <w:pPr>
-        <w:rPr>
-          <w:lang w:val="nb-NO"/>
-        </w:rPr>
-        <w:sectPr>
-          <w:type w:val="continuous"/>
-          <w:pgSz w:w="12240" w:h="15840"/>
-          <w:pgMar w:top="1440" w:right="1440" w:bottom="1440" w:left="1440" w:header="720" w:footer="720" w:gutter="0"/>
-          <w:cols w:num="2" w:space="720"/>
-          <w:docGrid w:linePitch="360"/>
-        </w:sectPr>
-      </w:pPr>
-    </w:p>
-    <w:p>
-      <w:pPr>
-        <w:rPr>
-          <w:lang w:val="nb-NO"/>
-        </w:rPr>
-      </w:pPr>
-    </w:p>
-    <w:p>
-      <w:pPr>
-        <w:rPr>
-          <w:lang w:val="nb-NO"/>
-        </w:rPr>
-      </w:pPr>
+        <w:t>Se i python fil oppgave E</w:t>
+      </w:r>
       <w:bookmarkStart w:id="0" w:name="_GoBack"/>
       <w:bookmarkEnd w:id="0"/>
-      <w:r>
-        <w:rPr>
-          <w:lang w:val="nb-NO"/>
-        </w:rPr>
-        <w:t>Definere fakultet og kode som representerer valgt fakultet i en liste</w:t>
-      </w:r>
-    </w:p>
-    <w:p>
-      <w:pPr>
-        <w:rPr>
-          <w:lang w:val="nb-NO"/>
-        </w:rPr>
-      </w:pPr>
-      <w:r>
-        <w:rPr>
-          <w:lang w:val="nb-NO"/>
-        </w:rPr>
-        <w:t>Man skal kunne skrive inn hva man ønsker å få ut kode for</w:t>
-      </w:r>
-      <w:r>
-        <w:rPr>
-          <w:lang w:val="nb-NO"/>
-        </w:rPr>
-        <w:t xml:space="preserve"> og </w:t>
-      </w:r>
-      <w:r>
-        <w:rPr>
-          <w:lang w:val="nb-NO"/>
-        </w:rPr>
-        <w:t>systemet skal da returnerer denne verdien.</w:t>
-      </w:r>
-      <w:r>
-        <w:rPr>
-          <w:lang w:val="nb-NO"/>
-        </w:rPr>
-        <w:br/>
-        <w:t xml:space="preserve">Man skal kunne skrive inn </w:t>
-      </w:r>
-      <w:r>
-        <w:rPr>
-          <w:lang w:val="nb-NO"/>
-        </w:rPr>
-        <w:t>hvilken ko</w:t>
-      </w:r>
-      <w:r>
-        <w:rPr>
-          <w:lang w:val="nb-NO"/>
-        </w:rPr>
-        <w:t xml:space="preserve">de man ønsker å vite hva er </w:t>
-      </w:r>
-      <w:r>
-        <w:rPr>
-          <w:lang w:val="nb-NO"/>
-        </w:rPr>
-        <w:t>systemet skal da returnerer denne verdien.</w:t>
-      </w:r>
-    </w:p>
-    <w:p>
-      <w:pPr>
-        <w:rPr>
-          <w:lang w:val="nb-NO"/>
-        </w:rPr>
-      </w:pPr>
-    </w:p>
-    <w:p>
-      <w:pPr>
-        <w:rPr>
-          <w:lang w:val="nb-NO"/>
-        </w:rPr>
-      </w:pPr>
-    </w:p>
-    <w:p>
-      <w:pPr>
-        <w:rPr>
-          <w:lang w:val="nb-NO"/>
-        </w:rPr>
-      </w:pPr>
-    </w:p>
-    <w:p>
-      <w:pPr>
-        <w:rPr>
-          <w:lang w:val="nb-NO"/>
-        </w:rPr>
-      </w:pPr>
-    </w:p>
-    <w:p>
-      <w:pPr>
-        <w:rPr>
-          <w:lang w:val="nb-NO"/>
-        </w:rPr>
-      </w:pPr>
     </w:p>
     <w:sectPr>
       <w:type w:val="continuous"/>
@@ -3572,7 +3259,7 @@
 </file>
 
 <file path=customXml/itemProps1.xml><?xml version="1.0" encoding="utf-8"?>
-<ds:datastoreItem xmlns:ds="http://schemas.openxmlformats.org/officeDocument/2006/customXml" ds:itemID="{60D9030A-800E-46DA-8F30-819421D65EFD}">
+<ds:datastoreItem xmlns:ds="http://schemas.openxmlformats.org/officeDocument/2006/customXml" ds:itemID="{4AB5BE93-BB7A-43F4-9000-39FE9B4AEBA4}">
   <ds:schemaRefs>
     <ds:schemaRef ds:uri="http://schemas.openxmlformats.org/officeDocument/2006/bibliography"/>
   </ds:schemaRefs>

</xml_diff>

<commit_message>
Endret litt i oppgavetekst og sånn...
</commit_message>
<xml_diff>
--- a/uke5_oppgaver/ICA Uke 5.docx
+++ b/uke5_oppgaver/ICA Uke 5.docx
@@ -975,25 +975,6 @@
         </w:rPr>
         <w:t xml:space="preserve"> for 100 tilfeldig valgte studenter</w:t>
       </w:r>
-      <w:r>
-        <w:rPr>
-          <w:lang w:val="nb-NO"/>
-        </w:rPr>
-        <w:t xml:space="preserve"> er 250.</w:t>
-      </w:r>
-    </w:p>
-    <w:p>
-      <w:pPr>
-        <w:rPr>
-          <w:lang w:val="nb-NO"/>
-        </w:rPr>
-      </w:pPr>
-      <w:r>
-        <w:rPr>
-          <w:lang w:val="nb-NO"/>
-        </w:rPr>
-        <w:t>Fordi:</w:t>
-      </w:r>
     </w:p>
     <w:p>
       <w:pPr>
@@ -2251,11 +2232,30 @@
         <w:rPr>
           <w:lang w:val="nb-NO"/>
         </w:rPr>
-        <w:t>Gjennomsnittslengden for en melding blir da 250 bits.</w:t>
-      </w:r>
-    </w:p>
-    <w:p>
-      <w:pPr>
+        <w:t>Gjennomsnittslengden for en melding blir da 250 bits</w:t>
+      </w:r>
+      <w:r>
+        <w:rPr>
+          <w:lang w:val="nb-NO"/>
+        </w:rPr>
+        <w:t xml:space="preserve"> for 100 studenter</w:t>
+      </w:r>
+      <w:r>
+        <w:rPr>
+          <w:lang w:val="nb-NO"/>
+        </w:rPr>
+        <w:t>.</w:t>
+      </w:r>
+      <w:r>
+        <w:rPr>
+          <w:lang w:val="nb-NO"/>
+        </w:rPr>
+        <w:t xml:space="preserve"> Eller 2.5 bits per student.</w:t>
+      </w:r>
+    </w:p>
+    <w:p>
+      <w:pPr>
+        <w:pStyle w:val="Heading3"/>
         <w:rPr>
           <w:lang w:val="nb-NO"/>
         </w:rPr>
@@ -2333,16 +2333,16 @@
       </w:r>
     </w:p>
     <w:p>
-      <w:r>
-        <w:t>0.04*</w:t>
-      </w:r>
-      <w:proofErr w:type="gramStart"/>
-      <w:r>
-        <w:t>log2(</w:t>
-      </w:r>
-      <w:proofErr w:type="gramEnd"/>
-      <w:r>
-        <w:t>1/0.04) = 0.1857542475</w:t>
+      <w:pPr>
+        <w:rPr>
+          <w:lang w:val="nb-NO"/>
+        </w:rPr>
+      </w:pPr>
+      <w:r>
+        <w:rPr>
+          <w:lang w:val="nb-NO"/>
+        </w:rPr>
+        <w:t>0.04*log2(1/0.04) = 0.1857542475</w:t>
       </w:r>
     </w:p>
     <w:p>
@@ -2356,6 +2356,12 @@
           <w:lang w:val="nb-NO"/>
         </w:rPr>
         <w:t>Svar: 243 bits</w:t>
+      </w:r>
+      <w:r>
+        <w:rPr>
+          <w:lang w:val="nb-NO"/>
+        </w:rPr>
+        <w:t xml:space="preserve"> for 100 studenter eller 2.43 bits per student</w:t>
       </w:r>
     </w:p>
     <w:p>
@@ -2371,35 +2377,41 @@
         <w:lastRenderedPageBreak/>
         <w:t>Ved bruk av entropi i utregning får vi noen færre bits enn ved bruk av Huffman metoden. Dette er fordi Huffmann metoden ikke er helt optimal når det kommer til komprimering. Men det er en enkel måte å regne ut ca bits på.</w:t>
       </w:r>
-    </w:p>
-    <w:p>
-      <w:pPr>
-        <w:rPr>
-          <w:lang w:val="nb-NO"/>
-        </w:rPr>
-      </w:pPr>
-    </w:p>
-    <w:p>
-      <w:pPr>
-        <w:pStyle w:val="Heading2"/>
-        <w:rPr>
-          <w:lang w:val="nb-NO"/>
-        </w:rPr>
-      </w:pPr>
-      <w:r>
-        <w:rPr>
-          <w:lang w:val="nb-NO"/>
-        </w:rPr>
-        <w:t xml:space="preserve">E) </w:t>
-      </w:r>
-      <w:r>
-        <w:rPr>
-          <w:lang w:val="nb-NO"/>
-        </w:rPr>
-        <w:t>Se i python fil oppgave E</w:t>
+      <w:r>
+        <w:rPr>
+          <w:lang w:val="nb-NO"/>
+        </w:rPr>
+        <w:t xml:space="preserve"> Entropien gir oss ett lavere antall bits enn det som er en brukbar kode.</w:t>
       </w:r>
       <w:bookmarkStart w:id="0" w:name="_GoBack"/>
       <w:bookmarkEnd w:id="0"/>
+    </w:p>
+    <w:p>
+      <w:pPr>
+        <w:rPr>
+          <w:lang w:val="nb-NO"/>
+        </w:rPr>
+      </w:pPr>
+    </w:p>
+    <w:p>
+      <w:pPr>
+        <w:pStyle w:val="Heading2"/>
+        <w:rPr>
+          <w:lang w:val="nb-NO"/>
+        </w:rPr>
+      </w:pPr>
+      <w:r>
+        <w:rPr>
+          <w:lang w:val="nb-NO"/>
+        </w:rPr>
+        <w:t xml:space="preserve">E) </w:t>
+      </w:r>
+      <w:r>
+        <w:rPr>
+          <w:lang w:val="nb-NO"/>
+        </w:rPr>
+        <w:t>Se i python fil oppgave E</w:t>
+      </w:r>
     </w:p>
     <w:sectPr>
       <w:type w:val="continuous"/>
@@ -3259,7 +3271,7 @@
 </file>
 
 <file path=customXml/itemProps1.xml><?xml version="1.0" encoding="utf-8"?>
-<ds:datastoreItem xmlns:ds="http://schemas.openxmlformats.org/officeDocument/2006/customXml" ds:itemID="{4AB5BE93-BB7A-43F4-9000-39FE9B4AEBA4}">
+<ds:datastoreItem xmlns:ds="http://schemas.openxmlformats.org/officeDocument/2006/customXml" ds:itemID="{2ECE6D3B-01D6-47C8-9699-90ADB88B7F9E}">
   <ds:schemaRefs>
     <ds:schemaRef ds:uri="http://schemas.openxmlformats.org/officeDocument/2006/bibliography"/>
   </ds:schemaRefs>

</xml_diff>

<commit_message>
dokument for ICA uke 6 lagt inn
</commit_message>
<xml_diff>
--- a/uke5_oppgaver/ICA Uke 5.docx
+++ b/uke5_oppgaver/ICA Uke 5.docx
@@ -742,7 +742,7 @@
                     </pic:cNvPicPr>
                   </pic:nvPicPr>
                   <pic:blipFill>
-                    <a:blip r:embed="rId5">
+                    <a:blip r:embed="rId7">
                       <a:extLst>
                         <a:ext uri="{28A0092B-C50C-407E-A947-70E740481C1C}">
                           <a14:useLocalDpi xmlns:a14="http://schemas.microsoft.com/office/drawing/2010/main" val="0"/>
@@ -2383,8 +2383,6 @@
         </w:rPr>
         <w:t xml:space="preserve"> Entropien gir oss ett lavere antall bits enn det som er en brukbar kode.</w:t>
       </w:r>
-      <w:bookmarkStart w:id="0" w:name="_GoBack"/>
-      <w:bookmarkEnd w:id="0"/>
     </w:p>
     <w:p>
       <w:pPr>
@@ -2414,6 +2412,12 @@
       </w:r>
     </w:p>
     <w:sectPr>
+      <w:headerReference w:type="even" r:id="rId8"/>
+      <w:headerReference w:type="default" r:id="rId9"/>
+      <w:footerReference w:type="even" r:id="rId10"/>
+      <w:footerReference w:type="default" r:id="rId11"/>
+      <w:headerReference w:type="first" r:id="rId12"/>
+      <w:footerReference w:type="first" r:id="rId13"/>
       <w:type w:val="continuous"/>
       <w:pgSz w:w="12240" w:h="15840"/>
       <w:pgMar w:top="1440" w:right="1440" w:bottom="1440" w:left="1440" w:header="720" w:footer="720" w:gutter="0"/>
@@ -2422,6 +2426,137 @@
     </w:sectPr>
   </w:body>
 </w:document>
+</file>
+
+<file path=word/endnotes.xml><?xml version="1.0" encoding="utf-8"?>
+<w:endnotes xmlns:wpc="http://schemas.microsoft.com/office/word/2010/wordprocessingCanvas" xmlns:mc="http://schemas.openxmlformats.org/markup-compatibility/2006" xmlns:o="urn:schemas-microsoft-com:office:office" xmlns:r="http://schemas.openxmlformats.org/officeDocument/2006/relationships" xmlns:m="http://schemas.openxmlformats.org/officeDocument/2006/math" xmlns:v="urn:schemas-microsoft-com:vml" xmlns:wp14="http://schemas.microsoft.com/office/word/2010/wordprocessingDrawing" xmlns:wp="http://schemas.openxmlformats.org/drawingml/2006/wordprocessingDrawing" xmlns:w10="urn:schemas-microsoft-com:office:word" xmlns:w="http://schemas.openxmlformats.org/wordprocessingml/2006/main" xmlns:w14="http://schemas.microsoft.com/office/word/2010/wordml" xmlns:w15="http://schemas.microsoft.com/office/word/2012/wordml" xmlns:wpg="http://schemas.microsoft.com/office/word/2010/wordprocessingGroup" xmlns:wpi="http://schemas.microsoft.com/office/word/2010/wordprocessingInk" xmlns:wne="http://schemas.microsoft.com/office/word/2006/wordml" xmlns:wps="http://schemas.microsoft.com/office/word/2010/wordprocessingShape" mc:Ignorable="w14 w15 wp14">
+  <w:endnote w:type="separator" w:id="-1">
+    <w:p>
+      <w:pPr>
+        <w:spacing w:after="0" w:line="240" w:lineRule="auto"/>
+      </w:pPr>
+      <w:r>
+        <w:separator/>
+      </w:r>
+    </w:p>
+  </w:endnote>
+  <w:endnote w:type="continuationSeparator" w:id="0">
+    <w:p>
+      <w:pPr>
+        <w:spacing w:after="0" w:line="240" w:lineRule="auto"/>
+      </w:pPr>
+      <w:r>
+        <w:continuationSeparator/>
+      </w:r>
+    </w:p>
+  </w:endnote>
+</w:endnotes>
+</file>
+
+<file path=word/footer1.xml><?xml version="1.0" encoding="utf-8"?>
+<w:ftr xmlns:wpc="http://schemas.microsoft.com/office/word/2010/wordprocessingCanvas" xmlns:mc="http://schemas.openxmlformats.org/markup-compatibility/2006" xmlns:o="urn:schemas-microsoft-com:office:office" xmlns:r="http://schemas.openxmlformats.org/officeDocument/2006/relationships" xmlns:m="http://schemas.openxmlformats.org/officeDocument/2006/math" xmlns:v="urn:schemas-microsoft-com:vml" xmlns:wp14="http://schemas.microsoft.com/office/word/2010/wordprocessingDrawing" xmlns:wp="http://schemas.openxmlformats.org/drawingml/2006/wordprocessingDrawing" xmlns:w10="urn:schemas-microsoft-com:office:word" xmlns:w="http://schemas.openxmlformats.org/wordprocessingml/2006/main" xmlns:w14="http://schemas.microsoft.com/office/word/2010/wordml" xmlns:w15="http://schemas.microsoft.com/office/word/2012/wordml" xmlns:wpg="http://schemas.microsoft.com/office/word/2010/wordprocessingGroup" xmlns:wpi="http://schemas.microsoft.com/office/word/2010/wordprocessingInk" xmlns:wne="http://schemas.microsoft.com/office/word/2006/wordml" xmlns:wps="http://schemas.microsoft.com/office/word/2010/wordprocessingShape" mc:Ignorable="w14 w15 wp14">
+  <w:p>
+    <w:pPr>
+      <w:pStyle w:val="Footer"/>
+    </w:pPr>
+  </w:p>
+</w:ftr>
+</file>
+
+<file path=word/footer2.xml><?xml version="1.0" encoding="utf-8"?>
+<w:ftr xmlns:wpc="http://schemas.microsoft.com/office/word/2010/wordprocessingCanvas" xmlns:mc="http://schemas.openxmlformats.org/markup-compatibility/2006" xmlns:o="urn:schemas-microsoft-com:office:office" xmlns:r="http://schemas.openxmlformats.org/officeDocument/2006/relationships" xmlns:m="http://schemas.openxmlformats.org/officeDocument/2006/math" xmlns:v="urn:schemas-microsoft-com:vml" xmlns:wp14="http://schemas.microsoft.com/office/word/2010/wordprocessingDrawing" xmlns:wp="http://schemas.openxmlformats.org/drawingml/2006/wordprocessingDrawing" xmlns:w10="urn:schemas-microsoft-com:office:word" xmlns:w="http://schemas.openxmlformats.org/wordprocessingml/2006/main" xmlns:w14="http://schemas.microsoft.com/office/word/2010/wordml" xmlns:w15="http://schemas.microsoft.com/office/word/2012/wordml" xmlns:wpg="http://schemas.microsoft.com/office/word/2010/wordprocessingGroup" xmlns:wpi="http://schemas.microsoft.com/office/word/2010/wordprocessingInk" xmlns:wne="http://schemas.microsoft.com/office/word/2006/wordml" xmlns:wps="http://schemas.microsoft.com/office/word/2010/wordprocessingShape" mc:Ignorable="w14 w15 wp14">
+  <w:p>
+    <w:pPr>
+      <w:pStyle w:val="Footer"/>
+      <w:rPr>
+        <w:sz w:val="18"/>
+        <w:lang w:val="nb-NO"/>
+      </w:rPr>
+    </w:pPr>
+    <w:bookmarkStart w:id="0" w:name="_GoBack"/>
+    <w:r>
+      <w:rPr>
+        <w:sz w:val="18"/>
+        <w:lang w:val="nb-NO"/>
+      </w:rPr>
+      <w:t>Gruppe 2 – Christian Moen, Erlend Thorvik, Tommy Ea, Ola Eriksen, Benjamin Børresen, Merethe Sjøberg</w:t>
+    </w:r>
+  </w:p>
+  <w:bookmarkEnd w:id="0"/>
+  <w:p>
+    <w:pPr>
+      <w:pStyle w:val="Footer"/>
+      <w:rPr>
+        <w:lang w:val="nb-NO"/>
+      </w:rPr>
+    </w:pPr>
+  </w:p>
+</w:ftr>
+</file>
+
+<file path=word/footer3.xml><?xml version="1.0" encoding="utf-8"?>
+<w:ftr xmlns:wpc="http://schemas.microsoft.com/office/word/2010/wordprocessingCanvas" xmlns:mc="http://schemas.openxmlformats.org/markup-compatibility/2006" xmlns:o="urn:schemas-microsoft-com:office:office" xmlns:r="http://schemas.openxmlformats.org/officeDocument/2006/relationships" xmlns:m="http://schemas.openxmlformats.org/officeDocument/2006/math" xmlns:v="urn:schemas-microsoft-com:vml" xmlns:wp14="http://schemas.microsoft.com/office/word/2010/wordprocessingDrawing" xmlns:wp="http://schemas.openxmlformats.org/drawingml/2006/wordprocessingDrawing" xmlns:w10="urn:schemas-microsoft-com:office:word" xmlns:w="http://schemas.openxmlformats.org/wordprocessingml/2006/main" xmlns:w14="http://schemas.microsoft.com/office/word/2010/wordml" xmlns:w15="http://schemas.microsoft.com/office/word/2012/wordml" xmlns:wpg="http://schemas.microsoft.com/office/word/2010/wordprocessingGroup" xmlns:wpi="http://schemas.microsoft.com/office/word/2010/wordprocessingInk" xmlns:wne="http://schemas.microsoft.com/office/word/2006/wordml" xmlns:wps="http://schemas.microsoft.com/office/word/2010/wordprocessingShape" mc:Ignorable="w14 w15 wp14">
+  <w:p>
+    <w:pPr>
+      <w:pStyle w:val="Footer"/>
+    </w:pPr>
+  </w:p>
+</w:ftr>
+</file>
+
+<file path=word/footnotes.xml><?xml version="1.0" encoding="utf-8"?>
+<w:footnotes xmlns:wpc="http://schemas.microsoft.com/office/word/2010/wordprocessingCanvas" xmlns:mc="http://schemas.openxmlformats.org/markup-compatibility/2006" xmlns:o="urn:schemas-microsoft-com:office:office" xmlns:r="http://schemas.openxmlformats.org/officeDocument/2006/relationships" xmlns:m="http://schemas.openxmlformats.org/officeDocument/2006/math" xmlns:v="urn:schemas-microsoft-com:vml" xmlns:wp14="http://schemas.microsoft.com/office/word/2010/wordprocessingDrawing" xmlns:wp="http://schemas.openxmlformats.org/drawingml/2006/wordprocessingDrawing" xmlns:w10="urn:schemas-microsoft-com:office:word" xmlns:w="http://schemas.openxmlformats.org/wordprocessingml/2006/main" xmlns:w14="http://schemas.microsoft.com/office/word/2010/wordml" xmlns:w15="http://schemas.microsoft.com/office/word/2012/wordml" xmlns:wpg="http://schemas.microsoft.com/office/word/2010/wordprocessingGroup" xmlns:wpi="http://schemas.microsoft.com/office/word/2010/wordprocessingInk" xmlns:wne="http://schemas.microsoft.com/office/word/2006/wordml" xmlns:wps="http://schemas.microsoft.com/office/word/2010/wordprocessingShape" mc:Ignorable="w14 w15 wp14">
+  <w:footnote w:type="separator" w:id="-1">
+    <w:p>
+      <w:pPr>
+        <w:spacing w:after="0" w:line="240" w:lineRule="auto"/>
+      </w:pPr>
+      <w:r>
+        <w:separator/>
+      </w:r>
+    </w:p>
+  </w:footnote>
+  <w:footnote w:type="continuationSeparator" w:id="0">
+    <w:p>
+      <w:pPr>
+        <w:spacing w:after="0" w:line="240" w:lineRule="auto"/>
+      </w:pPr>
+      <w:r>
+        <w:continuationSeparator/>
+      </w:r>
+    </w:p>
+  </w:footnote>
+</w:footnotes>
+</file>
+
+<file path=word/header1.xml><?xml version="1.0" encoding="utf-8"?>
+<w:hdr xmlns:wpc="http://schemas.microsoft.com/office/word/2010/wordprocessingCanvas" xmlns:mc="http://schemas.openxmlformats.org/markup-compatibility/2006" xmlns:o="urn:schemas-microsoft-com:office:office" xmlns:r="http://schemas.openxmlformats.org/officeDocument/2006/relationships" xmlns:m="http://schemas.openxmlformats.org/officeDocument/2006/math" xmlns:v="urn:schemas-microsoft-com:vml" xmlns:wp14="http://schemas.microsoft.com/office/word/2010/wordprocessingDrawing" xmlns:wp="http://schemas.openxmlformats.org/drawingml/2006/wordprocessingDrawing" xmlns:w10="urn:schemas-microsoft-com:office:word" xmlns:w="http://schemas.openxmlformats.org/wordprocessingml/2006/main" xmlns:w14="http://schemas.microsoft.com/office/word/2010/wordml" xmlns:w15="http://schemas.microsoft.com/office/word/2012/wordml" xmlns:wpg="http://schemas.microsoft.com/office/word/2010/wordprocessingGroup" xmlns:wpi="http://schemas.microsoft.com/office/word/2010/wordprocessingInk" xmlns:wne="http://schemas.microsoft.com/office/word/2006/wordml" xmlns:wps="http://schemas.microsoft.com/office/word/2010/wordprocessingShape" mc:Ignorable="w14 w15 wp14">
+  <w:p>
+    <w:pPr>
+      <w:pStyle w:val="Header"/>
+    </w:pPr>
+  </w:p>
+</w:hdr>
+</file>
+
+<file path=word/header2.xml><?xml version="1.0" encoding="utf-8"?>
+<w:hdr xmlns:wpc="http://schemas.microsoft.com/office/word/2010/wordprocessingCanvas" xmlns:mc="http://schemas.openxmlformats.org/markup-compatibility/2006" xmlns:o="urn:schemas-microsoft-com:office:office" xmlns:r="http://schemas.openxmlformats.org/officeDocument/2006/relationships" xmlns:m="http://schemas.openxmlformats.org/officeDocument/2006/math" xmlns:v="urn:schemas-microsoft-com:vml" xmlns:wp14="http://schemas.microsoft.com/office/word/2010/wordprocessingDrawing" xmlns:wp="http://schemas.openxmlformats.org/drawingml/2006/wordprocessingDrawing" xmlns:w10="urn:schemas-microsoft-com:office:word" xmlns:w="http://schemas.openxmlformats.org/wordprocessingml/2006/main" xmlns:w14="http://schemas.microsoft.com/office/word/2010/wordml" xmlns:w15="http://schemas.microsoft.com/office/word/2012/wordml" xmlns:wpg="http://schemas.microsoft.com/office/word/2010/wordprocessingGroup" xmlns:wpi="http://schemas.microsoft.com/office/word/2010/wordprocessingInk" xmlns:wne="http://schemas.microsoft.com/office/word/2006/wordml" xmlns:wps="http://schemas.microsoft.com/office/word/2010/wordprocessingShape" mc:Ignorable="w14 w15 wp14">
+  <w:p>
+    <w:pPr>
+      <w:pStyle w:val="Header"/>
+    </w:pPr>
+  </w:p>
+</w:hdr>
+</file>
+
+<file path=word/header3.xml><?xml version="1.0" encoding="utf-8"?>
+<w:hdr xmlns:wpc="http://schemas.microsoft.com/office/word/2010/wordprocessingCanvas" xmlns:mc="http://schemas.openxmlformats.org/markup-compatibility/2006" xmlns:o="urn:schemas-microsoft-com:office:office" xmlns:r="http://schemas.openxmlformats.org/officeDocument/2006/relationships" xmlns:m="http://schemas.openxmlformats.org/officeDocument/2006/math" xmlns:v="urn:schemas-microsoft-com:vml" xmlns:wp14="http://schemas.microsoft.com/office/word/2010/wordprocessingDrawing" xmlns:wp="http://schemas.openxmlformats.org/drawingml/2006/wordprocessingDrawing" xmlns:w10="urn:schemas-microsoft-com:office:word" xmlns:w="http://schemas.openxmlformats.org/wordprocessingml/2006/main" xmlns:w14="http://schemas.microsoft.com/office/word/2010/wordml" xmlns:w15="http://schemas.microsoft.com/office/word/2012/wordml" xmlns:wpg="http://schemas.microsoft.com/office/word/2010/wordprocessingGroup" xmlns:wpi="http://schemas.microsoft.com/office/word/2010/wordprocessingInk" xmlns:wne="http://schemas.microsoft.com/office/word/2006/wordml" xmlns:wps="http://schemas.microsoft.com/office/word/2010/wordprocessingShape" mc:Ignorable="w14 w15 wp14">
+  <w:p>
+    <w:pPr>
+      <w:pStyle w:val="Header"/>
+    </w:pPr>
+  </w:p>
+</w:hdr>
 </file>
 
 <file path=word/styles.xml><?xml version="1.0" encoding="utf-8"?>
@@ -3002,6 +3137,50 @@
       <w:szCs w:val="24"/>
     </w:rPr>
   </w:style>
+  <w:style w:type="paragraph" w:styleId="Header">
+    <w:name w:val="header"/>
+    <w:basedOn w:val="Normal"/>
+    <w:link w:val="HeaderChar"/>
+    <w:uiPriority w:val="99"/>
+    <w:unhideWhenUsed/>
+    <w:rsid w:val="00EA7B5B"/>
+    <w:pPr>
+      <w:tabs>
+        <w:tab w:val="center" w:pos="4680"/>
+        <w:tab w:val="right" w:pos="9360"/>
+      </w:tabs>
+      <w:spacing w:after="0" w:line="240" w:lineRule="auto"/>
+    </w:pPr>
+  </w:style>
+  <w:style w:type="character" w:customStyle="1" w:styleId="HeaderChar">
+    <w:name w:val="Header Char"/>
+    <w:basedOn w:val="DefaultParagraphFont"/>
+    <w:link w:val="Header"/>
+    <w:uiPriority w:val="99"/>
+    <w:rsid w:val="00EA7B5B"/>
+  </w:style>
+  <w:style w:type="paragraph" w:styleId="Footer">
+    <w:name w:val="footer"/>
+    <w:basedOn w:val="Normal"/>
+    <w:link w:val="FooterChar"/>
+    <w:uiPriority w:val="99"/>
+    <w:unhideWhenUsed/>
+    <w:rsid w:val="00EA7B5B"/>
+    <w:pPr>
+      <w:tabs>
+        <w:tab w:val="center" w:pos="4680"/>
+        <w:tab w:val="right" w:pos="9360"/>
+      </w:tabs>
+      <w:spacing w:after="0" w:line="240" w:lineRule="auto"/>
+    </w:pPr>
+  </w:style>
+  <w:style w:type="character" w:customStyle="1" w:styleId="FooterChar">
+    <w:name w:val="Footer Char"/>
+    <w:basedOn w:val="DefaultParagraphFont"/>
+    <w:link w:val="Footer"/>
+    <w:uiPriority w:val="99"/>
+    <w:rsid w:val="00EA7B5B"/>
+  </w:style>
 </w:styles>
 </file>
 
@@ -3271,7 +3450,7 @@
 </file>
 
 <file path=customXml/itemProps1.xml><?xml version="1.0" encoding="utf-8"?>
-<ds:datastoreItem xmlns:ds="http://schemas.openxmlformats.org/officeDocument/2006/customXml" ds:itemID="{2ECE6D3B-01D6-47C8-9699-90ADB88B7F9E}">
+<ds:datastoreItem xmlns:ds="http://schemas.openxmlformats.org/officeDocument/2006/customXml" ds:itemID="{5BC98D9E-1F98-4C39-9AA0-3A79BD7E144B}">
   <ds:schemaRefs>
     <ds:schemaRef ds:uri="http://schemas.openxmlformats.org/officeDocument/2006/bibliography"/>
   </ds:schemaRefs>

</xml_diff>

<commit_message>
merget develop med benjamin
</commit_message>
<xml_diff>
--- a/uke5_oppgaver/ICA Uke 5.docx
+++ b/uke5_oppgaver/ICA Uke 5.docx
@@ -742,7 +742,7 @@
                     </pic:cNvPicPr>
                   </pic:nvPicPr>
                   <pic:blipFill>
-                    <a:blip r:embed="rId5">
+                    <a:blip r:embed="rId7">
                       <a:extLst>
                         <a:ext uri="{28A0092B-C50C-407E-A947-70E740481C1C}">
                           <a14:useLocalDpi xmlns:a14="http://schemas.microsoft.com/office/drawing/2010/main" val="0"/>
@@ -2383,8 +2383,6 @@
         </w:rPr>
         <w:t xml:space="preserve"> Entropien gir oss ett lavere antall bits enn det som er en brukbar kode.</w:t>
       </w:r>
-      <w:bookmarkStart w:id="0" w:name="_GoBack"/>
-      <w:bookmarkEnd w:id="0"/>
     </w:p>
     <w:p>
       <w:pPr>
@@ -2414,6 +2412,12 @@
       </w:r>
     </w:p>
     <w:sectPr>
+      <w:headerReference w:type="even" r:id="rId8"/>
+      <w:headerReference w:type="default" r:id="rId9"/>
+      <w:footerReference w:type="even" r:id="rId10"/>
+      <w:footerReference w:type="default" r:id="rId11"/>
+      <w:headerReference w:type="first" r:id="rId12"/>
+      <w:footerReference w:type="first" r:id="rId13"/>
       <w:type w:val="continuous"/>
       <w:pgSz w:w="12240" w:h="15840"/>
       <w:pgMar w:top="1440" w:right="1440" w:bottom="1440" w:left="1440" w:header="720" w:footer="720" w:gutter="0"/>
@@ -2422,6 +2426,137 @@
     </w:sectPr>
   </w:body>
 </w:document>
+</file>
+
+<file path=word/endnotes.xml><?xml version="1.0" encoding="utf-8"?>
+<w:endnotes xmlns:wpc="http://schemas.microsoft.com/office/word/2010/wordprocessingCanvas" xmlns:mc="http://schemas.openxmlformats.org/markup-compatibility/2006" xmlns:o="urn:schemas-microsoft-com:office:office" xmlns:r="http://schemas.openxmlformats.org/officeDocument/2006/relationships" xmlns:m="http://schemas.openxmlformats.org/officeDocument/2006/math" xmlns:v="urn:schemas-microsoft-com:vml" xmlns:wp14="http://schemas.microsoft.com/office/word/2010/wordprocessingDrawing" xmlns:wp="http://schemas.openxmlformats.org/drawingml/2006/wordprocessingDrawing" xmlns:w10="urn:schemas-microsoft-com:office:word" xmlns:w="http://schemas.openxmlformats.org/wordprocessingml/2006/main" xmlns:w14="http://schemas.microsoft.com/office/word/2010/wordml" xmlns:w15="http://schemas.microsoft.com/office/word/2012/wordml" xmlns:wpg="http://schemas.microsoft.com/office/word/2010/wordprocessingGroup" xmlns:wpi="http://schemas.microsoft.com/office/word/2010/wordprocessingInk" xmlns:wne="http://schemas.microsoft.com/office/word/2006/wordml" xmlns:wps="http://schemas.microsoft.com/office/word/2010/wordprocessingShape" mc:Ignorable="w14 w15 wp14">
+  <w:endnote w:type="separator" w:id="-1">
+    <w:p>
+      <w:pPr>
+        <w:spacing w:after="0" w:line="240" w:lineRule="auto"/>
+      </w:pPr>
+      <w:r>
+        <w:separator/>
+      </w:r>
+    </w:p>
+  </w:endnote>
+  <w:endnote w:type="continuationSeparator" w:id="0">
+    <w:p>
+      <w:pPr>
+        <w:spacing w:after="0" w:line="240" w:lineRule="auto"/>
+      </w:pPr>
+      <w:r>
+        <w:continuationSeparator/>
+      </w:r>
+    </w:p>
+  </w:endnote>
+</w:endnotes>
+</file>
+
+<file path=word/footer1.xml><?xml version="1.0" encoding="utf-8"?>
+<w:ftr xmlns:wpc="http://schemas.microsoft.com/office/word/2010/wordprocessingCanvas" xmlns:mc="http://schemas.openxmlformats.org/markup-compatibility/2006" xmlns:o="urn:schemas-microsoft-com:office:office" xmlns:r="http://schemas.openxmlformats.org/officeDocument/2006/relationships" xmlns:m="http://schemas.openxmlformats.org/officeDocument/2006/math" xmlns:v="urn:schemas-microsoft-com:vml" xmlns:wp14="http://schemas.microsoft.com/office/word/2010/wordprocessingDrawing" xmlns:wp="http://schemas.openxmlformats.org/drawingml/2006/wordprocessingDrawing" xmlns:w10="urn:schemas-microsoft-com:office:word" xmlns:w="http://schemas.openxmlformats.org/wordprocessingml/2006/main" xmlns:w14="http://schemas.microsoft.com/office/word/2010/wordml" xmlns:w15="http://schemas.microsoft.com/office/word/2012/wordml" xmlns:wpg="http://schemas.microsoft.com/office/word/2010/wordprocessingGroup" xmlns:wpi="http://schemas.microsoft.com/office/word/2010/wordprocessingInk" xmlns:wne="http://schemas.microsoft.com/office/word/2006/wordml" xmlns:wps="http://schemas.microsoft.com/office/word/2010/wordprocessingShape" mc:Ignorable="w14 w15 wp14">
+  <w:p>
+    <w:pPr>
+      <w:pStyle w:val="Footer"/>
+    </w:pPr>
+  </w:p>
+</w:ftr>
+</file>
+
+<file path=word/footer2.xml><?xml version="1.0" encoding="utf-8"?>
+<w:ftr xmlns:wpc="http://schemas.microsoft.com/office/word/2010/wordprocessingCanvas" xmlns:mc="http://schemas.openxmlformats.org/markup-compatibility/2006" xmlns:o="urn:schemas-microsoft-com:office:office" xmlns:r="http://schemas.openxmlformats.org/officeDocument/2006/relationships" xmlns:m="http://schemas.openxmlformats.org/officeDocument/2006/math" xmlns:v="urn:schemas-microsoft-com:vml" xmlns:wp14="http://schemas.microsoft.com/office/word/2010/wordprocessingDrawing" xmlns:wp="http://schemas.openxmlformats.org/drawingml/2006/wordprocessingDrawing" xmlns:w10="urn:schemas-microsoft-com:office:word" xmlns:w="http://schemas.openxmlformats.org/wordprocessingml/2006/main" xmlns:w14="http://schemas.microsoft.com/office/word/2010/wordml" xmlns:w15="http://schemas.microsoft.com/office/word/2012/wordml" xmlns:wpg="http://schemas.microsoft.com/office/word/2010/wordprocessingGroup" xmlns:wpi="http://schemas.microsoft.com/office/word/2010/wordprocessingInk" xmlns:wne="http://schemas.microsoft.com/office/word/2006/wordml" xmlns:wps="http://schemas.microsoft.com/office/word/2010/wordprocessingShape" mc:Ignorable="w14 w15 wp14">
+  <w:p>
+    <w:pPr>
+      <w:pStyle w:val="Footer"/>
+      <w:rPr>
+        <w:sz w:val="18"/>
+        <w:lang w:val="nb-NO"/>
+      </w:rPr>
+    </w:pPr>
+    <w:bookmarkStart w:id="0" w:name="_GoBack"/>
+    <w:r>
+      <w:rPr>
+        <w:sz w:val="18"/>
+        <w:lang w:val="nb-NO"/>
+      </w:rPr>
+      <w:t>Gruppe 2 – Christian Moen, Erlend Thorvik, Tommy Ea, Ola Eriksen, Benjamin Børresen, Merethe Sjøberg</w:t>
+    </w:r>
+  </w:p>
+  <w:bookmarkEnd w:id="0"/>
+  <w:p>
+    <w:pPr>
+      <w:pStyle w:val="Footer"/>
+      <w:rPr>
+        <w:lang w:val="nb-NO"/>
+      </w:rPr>
+    </w:pPr>
+  </w:p>
+</w:ftr>
+</file>
+
+<file path=word/footer3.xml><?xml version="1.0" encoding="utf-8"?>
+<w:ftr xmlns:wpc="http://schemas.microsoft.com/office/word/2010/wordprocessingCanvas" xmlns:mc="http://schemas.openxmlformats.org/markup-compatibility/2006" xmlns:o="urn:schemas-microsoft-com:office:office" xmlns:r="http://schemas.openxmlformats.org/officeDocument/2006/relationships" xmlns:m="http://schemas.openxmlformats.org/officeDocument/2006/math" xmlns:v="urn:schemas-microsoft-com:vml" xmlns:wp14="http://schemas.microsoft.com/office/word/2010/wordprocessingDrawing" xmlns:wp="http://schemas.openxmlformats.org/drawingml/2006/wordprocessingDrawing" xmlns:w10="urn:schemas-microsoft-com:office:word" xmlns:w="http://schemas.openxmlformats.org/wordprocessingml/2006/main" xmlns:w14="http://schemas.microsoft.com/office/word/2010/wordml" xmlns:w15="http://schemas.microsoft.com/office/word/2012/wordml" xmlns:wpg="http://schemas.microsoft.com/office/word/2010/wordprocessingGroup" xmlns:wpi="http://schemas.microsoft.com/office/word/2010/wordprocessingInk" xmlns:wne="http://schemas.microsoft.com/office/word/2006/wordml" xmlns:wps="http://schemas.microsoft.com/office/word/2010/wordprocessingShape" mc:Ignorable="w14 w15 wp14">
+  <w:p>
+    <w:pPr>
+      <w:pStyle w:val="Footer"/>
+    </w:pPr>
+  </w:p>
+</w:ftr>
+</file>
+
+<file path=word/footnotes.xml><?xml version="1.0" encoding="utf-8"?>
+<w:footnotes xmlns:wpc="http://schemas.microsoft.com/office/word/2010/wordprocessingCanvas" xmlns:mc="http://schemas.openxmlformats.org/markup-compatibility/2006" xmlns:o="urn:schemas-microsoft-com:office:office" xmlns:r="http://schemas.openxmlformats.org/officeDocument/2006/relationships" xmlns:m="http://schemas.openxmlformats.org/officeDocument/2006/math" xmlns:v="urn:schemas-microsoft-com:vml" xmlns:wp14="http://schemas.microsoft.com/office/word/2010/wordprocessingDrawing" xmlns:wp="http://schemas.openxmlformats.org/drawingml/2006/wordprocessingDrawing" xmlns:w10="urn:schemas-microsoft-com:office:word" xmlns:w="http://schemas.openxmlformats.org/wordprocessingml/2006/main" xmlns:w14="http://schemas.microsoft.com/office/word/2010/wordml" xmlns:w15="http://schemas.microsoft.com/office/word/2012/wordml" xmlns:wpg="http://schemas.microsoft.com/office/word/2010/wordprocessingGroup" xmlns:wpi="http://schemas.microsoft.com/office/word/2010/wordprocessingInk" xmlns:wne="http://schemas.microsoft.com/office/word/2006/wordml" xmlns:wps="http://schemas.microsoft.com/office/word/2010/wordprocessingShape" mc:Ignorable="w14 w15 wp14">
+  <w:footnote w:type="separator" w:id="-1">
+    <w:p>
+      <w:pPr>
+        <w:spacing w:after="0" w:line="240" w:lineRule="auto"/>
+      </w:pPr>
+      <w:r>
+        <w:separator/>
+      </w:r>
+    </w:p>
+  </w:footnote>
+  <w:footnote w:type="continuationSeparator" w:id="0">
+    <w:p>
+      <w:pPr>
+        <w:spacing w:after="0" w:line="240" w:lineRule="auto"/>
+      </w:pPr>
+      <w:r>
+        <w:continuationSeparator/>
+      </w:r>
+    </w:p>
+  </w:footnote>
+</w:footnotes>
+</file>
+
+<file path=word/header1.xml><?xml version="1.0" encoding="utf-8"?>
+<w:hdr xmlns:wpc="http://schemas.microsoft.com/office/word/2010/wordprocessingCanvas" xmlns:mc="http://schemas.openxmlformats.org/markup-compatibility/2006" xmlns:o="urn:schemas-microsoft-com:office:office" xmlns:r="http://schemas.openxmlformats.org/officeDocument/2006/relationships" xmlns:m="http://schemas.openxmlformats.org/officeDocument/2006/math" xmlns:v="urn:schemas-microsoft-com:vml" xmlns:wp14="http://schemas.microsoft.com/office/word/2010/wordprocessingDrawing" xmlns:wp="http://schemas.openxmlformats.org/drawingml/2006/wordprocessingDrawing" xmlns:w10="urn:schemas-microsoft-com:office:word" xmlns:w="http://schemas.openxmlformats.org/wordprocessingml/2006/main" xmlns:w14="http://schemas.microsoft.com/office/word/2010/wordml" xmlns:w15="http://schemas.microsoft.com/office/word/2012/wordml" xmlns:wpg="http://schemas.microsoft.com/office/word/2010/wordprocessingGroup" xmlns:wpi="http://schemas.microsoft.com/office/word/2010/wordprocessingInk" xmlns:wne="http://schemas.microsoft.com/office/word/2006/wordml" xmlns:wps="http://schemas.microsoft.com/office/word/2010/wordprocessingShape" mc:Ignorable="w14 w15 wp14">
+  <w:p>
+    <w:pPr>
+      <w:pStyle w:val="Header"/>
+    </w:pPr>
+  </w:p>
+</w:hdr>
+</file>
+
+<file path=word/header2.xml><?xml version="1.0" encoding="utf-8"?>
+<w:hdr xmlns:wpc="http://schemas.microsoft.com/office/word/2010/wordprocessingCanvas" xmlns:mc="http://schemas.openxmlformats.org/markup-compatibility/2006" xmlns:o="urn:schemas-microsoft-com:office:office" xmlns:r="http://schemas.openxmlformats.org/officeDocument/2006/relationships" xmlns:m="http://schemas.openxmlformats.org/officeDocument/2006/math" xmlns:v="urn:schemas-microsoft-com:vml" xmlns:wp14="http://schemas.microsoft.com/office/word/2010/wordprocessingDrawing" xmlns:wp="http://schemas.openxmlformats.org/drawingml/2006/wordprocessingDrawing" xmlns:w10="urn:schemas-microsoft-com:office:word" xmlns:w="http://schemas.openxmlformats.org/wordprocessingml/2006/main" xmlns:w14="http://schemas.microsoft.com/office/word/2010/wordml" xmlns:w15="http://schemas.microsoft.com/office/word/2012/wordml" xmlns:wpg="http://schemas.microsoft.com/office/word/2010/wordprocessingGroup" xmlns:wpi="http://schemas.microsoft.com/office/word/2010/wordprocessingInk" xmlns:wne="http://schemas.microsoft.com/office/word/2006/wordml" xmlns:wps="http://schemas.microsoft.com/office/word/2010/wordprocessingShape" mc:Ignorable="w14 w15 wp14">
+  <w:p>
+    <w:pPr>
+      <w:pStyle w:val="Header"/>
+    </w:pPr>
+  </w:p>
+</w:hdr>
+</file>
+
+<file path=word/header3.xml><?xml version="1.0" encoding="utf-8"?>
+<w:hdr xmlns:wpc="http://schemas.microsoft.com/office/word/2010/wordprocessingCanvas" xmlns:mc="http://schemas.openxmlformats.org/markup-compatibility/2006" xmlns:o="urn:schemas-microsoft-com:office:office" xmlns:r="http://schemas.openxmlformats.org/officeDocument/2006/relationships" xmlns:m="http://schemas.openxmlformats.org/officeDocument/2006/math" xmlns:v="urn:schemas-microsoft-com:vml" xmlns:wp14="http://schemas.microsoft.com/office/word/2010/wordprocessingDrawing" xmlns:wp="http://schemas.openxmlformats.org/drawingml/2006/wordprocessingDrawing" xmlns:w10="urn:schemas-microsoft-com:office:word" xmlns:w="http://schemas.openxmlformats.org/wordprocessingml/2006/main" xmlns:w14="http://schemas.microsoft.com/office/word/2010/wordml" xmlns:w15="http://schemas.microsoft.com/office/word/2012/wordml" xmlns:wpg="http://schemas.microsoft.com/office/word/2010/wordprocessingGroup" xmlns:wpi="http://schemas.microsoft.com/office/word/2010/wordprocessingInk" xmlns:wne="http://schemas.microsoft.com/office/word/2006/wordml" xmlns:wps="http://schemas.microsoft.com/office/word/2010/wordprocessingShape" mc:Ignorable="w14 w15 wp14">
+  <w:p>
+    <w:pPr>
+      <w:pStyle w:val="Header"/>
+    </w:pPr>
+  </w:p>
+</w:hdr>
 </file>
 
 <file path=word/styles.xml><?xml version="1.0" encoding="utf-8"?>
@@ -3002,6 +3137,50 @@
       <w:szCs w:val="24"/>
     </w:rPr>
   </w:style>
+  <w:style w:type="paragraph" w:styleId="Header">
+    <w:name w:val="header"/>
+    <w:basedOn w:val="Normal"/>
+    <w:link w:val="HeaderChar"/>
+    <w:uiPriority w:val="99"/>
+    <w:unhideWhenUsed/>
+    <w:rsid w:val="00EA7B5B"/>
+    <w:pPr>
+      <w:tabs>
+        <w:tab w:val="center" w:pos="4680"/>
+        <w:tab w:val="right" w:pos="9360"/>
+      </w:tabs>
+      <w:spacing w:after="0" w:line="240" w:lineRule="auto"/>
+    </w:pPr>
+  </w:style>
+  <w:style w:type="character" w:customStyle="1" w:styleId="HeaderChar">
+    <w:name w:val="Header Char"/>
+    <w:basedOn w:val="DefaultParagraphFont"/>
+    <w:link w:val="Header"/>
+    <w:uiPriority w:val="99"/>
+    <w:rsid w:val="00EA7B5B"/>
+  </w:style>
+  <w:style w:type="paragraph" w:styleId="Footer">
+    <w:name w:val="footer"/>
+    <w:basedOn w:val="Normal"/>
+    <w:link w:val="FooterChar"/>
+    <w:uiPriority w:val="99"/>
+    <w:unhideWhenUsed/>
+    <w:rsid w:val="00EA7B5B"/>
+    <w:pPr>
+      <w:tabs>
+        <w:tab w:val="center" w:pos="4680"/>
+        <w:tab w:val="right" w:pos="9360"/>
+      </w:tabs>
+      <w:spacing w:after="0" w:line="240" w:lineRule="auto"/>
+    </w:pPr>
+  </w:style>
+  <w:style w:type="character" w:customStyle="1" w:styleId="FooterChar">
+    <w:name w:val="Footer Char"/>
+    <w:basedOn w:val="DefaultParagraphFont"/>
+    <w:link w:val="Footer"/>
+    <w:uiPriority w:val="99"/>
+    <w:rsid w:val="00EA7B5B"/>
+  </w:style>
 </w:styles>
 </file>
 
@@ -3271,7 +3450,7 @@
 </file>
 
 <file path=customXml/itemProps1.xml><?xml version="1.0" encoding="utf-8"?>
-<ds:datastoreItem xmlns:ds="http://schemas.openxmlformats.org/officeDocument/2006/customXml" ds:itemID="{2ECE6D3B-01D6-47C8-9699-90ADB88B7F9E}">
+<ds:datastoreItem xmlns:ds="http://schemas.openxmlformats.org/officeDocument/2006/customXml" ds:itemID="{5BC98D9E-1F98-4C39-9AA0-3A79BD7E144B}">
   <ds:schemaRefs>
     <ds:schemaRef ds:uri="http://schemas.openxmlformats.org/officeDocument/2006/bibliography"/>
   </ds:schemaRefs>

</xml_diff>